<commit_message>
Cambios a los requisitos
</commit_message>
<xml_diff>
--- a/doc/trim1/3_requisitos_software/1_especificacion_requisitos_ult.docx
+++ b/doc/trim1/3_requisitos_software/1_especificacion_requisitos_ult.docx
@@ -1,6 +1,6 @@
 
 <file path=word/document.xml><?xml version="1.0" encoding="utf-8"?>
-<w:document xmlns:wpc="http://schemas.microsoft.com/office/word/2010/wordprocessingCanvas" xmlns:cx="http://schemas.microsoft.com/office/drawing/2014/chartex" xmlns:cx1="http://schemas.microsoft.com/office/drawing/2015/9/8/chartex" xmlns:cx2="http://schemas.microsoft.com/office/drawing/2015/10/21/chartex" xmlns:cx3="http://schemas.microsoft.com/office/drawing/2016/5/9/chartex" xmlns:cx4="http://schemas.microsoft.com/office/drawing/2016/5/10/chartex" xmlns:cx5="http://schemas.microsoft.com/office/drawing/2016/5/11/chartex" xmlns:cx6="http://schemas.microsoft.com/office/drawing/2016/5/12/chartex" xmlns:cx7="http://schemas.microsoft.com/office/drawing/2016/5/13/chartex" xmlns:cx8="http://schemas.microsoft.com/office/drawing/2016/5/14/chartex" xmlns:mc="http://schemas.openxmlformats.org/markup-compatibility/2006" xmlns:aink="http://schemas.microsoft.com/office/drawing/2016/ink" xmlns:am3d="http://schemas.microsoft.com/office/drawing/2017/model3d" xmlns:o="urn:schemas-microsoft-com:office:office" xmlns:oel="http://schemas.microsoft.com/office/2019/extlst" xmlns:r="http://schemas.openxmlformats.org/officeDocument/2006/relationships" xmlns:m="http://schemas.openxmlformats.org/officeDocument/2006/math" xmlns:v="urn:schemas-microsoft-com:vml" xmlns:wp14="http://schemas.microsoft.com/office/word/2010/wordprocessingDrawing" xmlns:wp="http://schemas.openxmlformats.org/drawingml/2006/wordprocessingDrawing" xmlns:w10="urn:schemas-microsoft-com:office:word" xmlns:w="http://schemas.openxmlformats.org/wordprocessingml/2006/main" xmlns:w14="http://schemas.microsoft.com/office/word/2010/wordml" xmlns:w15="http://schemas.microsoft.com/office/word/2012/wordml" xmlns:w16cex="http://schemas.microsoft.com/office/word/2018/wordml/cex" xmlns:w16cid="http://schemas.microsoft.com/office/word/2016/wordml/cid" xmlns:w16="http://schemas.microsoft.com/office/word/2018/wordml" xmlns:w16sdtdh="http://schemas.microsoft.com/office/word/2020/wordml/sdtdatahash" xmlns:w16se="http://schemas.microsoft.com/office/word/2015/wordml/symex" xmlns:wpg="http://schemas.microsoft.com/office/word/2010/wordprocessingGroup" xmlns:wpi="http://schemas.microsoft.com/office/word/2010/wordprocessingInk" xmlns:wne="http://schemas.microsoft.com/office/word/2006/wordml" xmlns:wps="http://schemas.microsoft.com/office/word/2010/wordprocessingShape" mc:Ignorable="w14 w15 w16se w16cid w16 w16cex w16sdtdh wp14">
+<w:document xmlns:wpc="http://schemas.microsoft.com/office/word/2010/wordprocessingCanvas" xmlns:cx="http://schemas.microsoft.com/office/drawing/2014/chartex" xmlns:cx1="http://schemas.microsoft.com/office/drawing/2015/9/8/chartex" xmlns:cx2="http://schemas.microsoft.com/office/drawing/2015/10/21/chartex" xmlns:cx3="http://schemas.microsoft.com/office/drawing/2016/5/9/chartex" xmlns:cx4="http://schemas.microsoft.com/office/drawing/2016/5/10/chartex" xmlns:cx5="http://schemas.microsoft.com/office/drawing/2016/5/11/chartex" xmlns:cx6="http://schemas.microsoft.com/office/drawing/2016/5/12/chartex" xmlns:cx7="http://schemas.microsoft.com/office/drawing/2016/5/13/chartex" xmlns:cx8="http://schemas.microsoft.com/office/drawing/2016/5/14/chartex" xmlns:mc="http://schemas.openxmlformats.org/markup-compatibility/2006" xmlns:aink="http://schemas.microsoft.com/office/drawing/2016/ink" xmlns:am3d="http://schemas.microsoft.com/office/drawing/2017/model3d" xmlns:o="urn:schemas-microsoft-com:office:office" xmlns:oel="http://schemas.microsoft.com/office/2019/extlst" xmlns:r="http://schemas.openxmlformats.org/officeDocument/2006/relationships" xmlns:m="http://schemas.openxmlformats.org/officeDocument/2006/math" xmlns:v="urn:schemas-microsoft-com:vml" xmlns:wp14="http://schemas.microsoft.com/office/word/2010/wordprocessingDrawing" xmlns:wp="http://schemas.openxmlformats.org/drawingml/2006/wordprocessingDrawing" xmlns:w10="urn:schemas-microsoft-com:office:word" xmlns:w="http://schemas.openxmlformats.org/wordprocessingml/2006/main" xmlns:w14="http://schemas.microsoft.com/office/word/2010/wordml" xmlns:w15="http://schemas.microsoft.com/office/word/2012/wordml" xmlns:w16cex="http://schemas.microsoft.com/office/word/2018/wordml/cex" xmlns:w16cid="http://schemas.microsoft.com/office/word/2016/wordml/cid" xmlns:w16="http://schemas.microsoft.com/office/word/2018/wordml" xmlns:w16du="http://schemas.microsoft.com/office/word/2023/wordml/word16du" xmlns:w16sdtdh="http://schemas.microsoft.com/office/word/2020/wordml/sdtdatahash" xmlns:w16se="http://schemas.microsoft.com/office/word/2015/wordml/symex" xmlns:wpg="http://schemas.microsoft.com/office/word/2010/wordprocessingGroup" xmlns:wpi="http://schemas.microsoft.com/office/word/2010/wordprocessingInk" xmlns:wne="http://schemas.microsoft.com/office/word/2006/wordml" xmlns:wps="http://schemas.microsoft.com/office/word/2010/wordprocessingShape" mc:Ignorable="w14 w15 w16se w16cid w16 w16cex w16sdtdh wp14">
   <w:body>
     <w:p>
       <w:pPr>
@@ -544,7 +544,7 @@
                 <v:rect id="rectole0000000000" o:spid="_x0000_i1025" style="width:80.25pt;height:45.75pt" o:ole="" o:preferrelative="t" stroked="f">
                   <v:imagedata r:id="rId6" o:title=""/>
                 </v:rect>
-                <o:OLEObject Type="Embed" ProgID="StaticMetafile" ShapeID="rectole0000000000" DrawAspect="Content" ObjectID="_1742716175" r:id="rId7"/>
+                <o:OLEObject Type="Embed" ProgID="StaticMetafile" ShapeID="rectole0000000000" DrawAspect="Content" ObjectID="_1742745256" r:id="rId7"/>
               </w:object>
             </w:r>
           </w:p>
@@ -3018,21 +3018,7 @@
               <w:rPr>
                 <w:rFonts w:ascii="Arial" w:eastAsia="Arial" w:hAnsi="Arial" w:cs="Arial"/>
               </w:rPr>
-              <w:t xml:space="preserve">Harold </w:t>
-            </w:r>
-            <w:proofErr w:type="spellStart"/>
-            <w:r>
-              <w:rPr>
-                <w:rFonts w:ascii="Arial" w:eastAsia="Arial" w:hAnsi="Arial" w:cs="Arial"/>
-              </w:rPr>
-              <w:t>Yulian</w:t>
-            </w:r>
-            <w:proofErr w:type="spellEnd"/>
-            <w:r>
-              <w:rPr>
-                <w:rFonts w:ascii="Arial" w:eastAsia="Arial" w:hAnsi="Arial" w:cs="Arial"/>
-              </w:rPr>
-              <w:t xml:space="preserve"> Sánchez Alcantar</w:t>
+              <w:t>Harold Yulian Sánchez Alcantar</w:t>
             </w:r>
           </w:p>
         </w:tc>
@@ -3678,45 +3664,6 @@
           <w:rFonts w:ascii="Arial" w:eastAsia="Arial" w:hAnsi="Arial" w:cs="Arial"/>
         </w:rPr>
       </w:pPr>
-    </w:p>
-    <w:p>
-      <w:pPr>
-        <w:spacing w:after="0" w:line="240" w:lineRule="auto"/>
-        <w:ind w:left="600"/>
-        <w:rPr>
-          <w:rFonts w:ascii="Arial" w:eastAsia="Arial" w:hAnsi="Arial" w:cs="Arial"/>
-          <w:i/>
-          <w:color w:val="0000FF"/>
-        </w:rPr>
-      </w:pPr>
-      <w:r>
-        <w:rPr>
-          <w:rFonts w:ascii="Arial" w:eastAsia="Arial" w:hAnsi="Arial" w:cs="Arial"/>
-          <w:i/>
-          <w:color w:val="0000FF"/>
-        </w:rPr>
-        <w:t>Definición de todos los términos, abreviaturas y acrónimos necesarios para interpretar apropiadamente este documento. En ella se pueden indicar referencias a uno o más apéndices, o a otros documentos.</w:t>
-      </w:r>
-    </w:p>
-    <w:p>
-      <w:pPr>
-        <w:spacing w:after="0" w:line="240" w:lineRule="auto"/>
-        <w:ind w:left="600"/>
-        <w:rPr>
-          <w:rFonts w:ascii="Arial" w:eastAsia="Arial" w:hAnsi="Arial" w:cs="Arial"/>
-          <w:i/>
-          <w:color w:val="0000FF"/>
-        </w:rPr>
-      </w:pPr>
-    </w:p>
-    <w:p>
-      <w:pPr>
-        <w:spacing w:after="0" w:line="240" w:lineRule="auto"/>
-        <w:ind w:left="600"/>
-        <w:rPr>
-          <w:rFonts w:ascii="Arial" w:eastAsia="Arial" w:hAnsi="Arial" w:cs="Arial"/>
-        </w:rPr>
-      </w:pPr>
       <w:r>
         <w:rPr>
           <w:rFonts w:ascii="Arial" w:eastAsia="Arial" w:hAnsi="Arial" w:cs="Arial"/>
@@ -3750,13 +3697,7 @@
         <w:rPr>
           <w:rFonts w:ascii="Arial" w:eastAsia="Arial" w:hAnsi="Arial" w:cs="Arial"/>
         </w:rPr>
-        <w:t xml:space="preserve">https: </w:t>
-      </w:r>
-      <w:r>
-        <w:rPr>
-          <w:rFonts w:ascii="Arial" w:eastAsia="Arial" w:hAnsi="Arial" w:cs="Arial"/>
-        </w:rPr>
-        <w:t>Protocolo de transferencia de hipertexto seguro</w:t>
+        <w:t>https: Protocolo de transferencia de hipertexto seguro</w:t>
       </w:r>
     </w:p>
     <w:p>
@@ -3771,13 +3712,7 @@
         <w:rPr>
           <w:rFonts w:ascii="Arial" w:eastAsia="Arial" w:hAnsi="Arial" w:cs="Arial"/>
         </w:rPr>
-        <w:t>M</w:t>
-      </w:r>
-      <w:r>
-        <w:rPr>
-          <w:rFonts w:ascii="Arial" w:eastAsia="Arial" w:hAnsi="Arial" w:cs="Arial"/>
-        </w:rPr>
-        <w:t>odelo RUP</w:t>
+        <w:t>Modelo RUP</w:t>
       </w:r>
       <w:r>
         <w:rPr>
@@ -3810,19 +3745,7 @@
         <w:rPr>
           <w:rFonts w:ascii="Arial" w:eastAsia="Arial" w:hAnsi="Arial" w:cs="Arial"/>
         </w:rPr>
-        <w:t>R</w:t>
-      </w:r>
-      <w:r>
-        <w:rPr>
-          <w:rFonts w:ascii="Arial" w:eastAsia="Arial" w:hAnsi="Arial" w:cs="Arial"/>
-        </w:rPr>
-        <w:t>esponsive desing</w:t>
-      </w:r>
-      <w:r>
-        <w:rPr>
-          <w:rFonts w:ascii="Arial" w:eastAsia="Arial" w:hAnsi="Arial" w:cs="Arial"/>
-        </w:rPr>
-        <w:t>:</w:t>
+        <w:t>Responsive desing:</w:t>
       </w:r>
       <w:r>
         <w:rPr>
@@ -3860,13 +3783,7 @@
         <w:rPr>
           <w:rFonts w:ascii="Arial" w:eastAsia="Arial" w:hAnsi="Arial" w:cs="Arial"/>
         </w:rPr>
-        <w:t>RF</w:t>
-      </w:r>
-      <w:r>
-        <w:rPr>
-          <w:rFonts w:ascii="Arial" w:eastAsia="Arial" w:hAnsi="Arial" w:cs="Arial"/>
-        </w:rPr>
-        <w:t>: Requisito funcional.</w:t>
+        <w:t>RF: Requisito funcional.</w:t>
       </w:r>
     </w:p>
     <w:p>
@@ -3989,12 +3906,6 @@
           <w:rFonts w:ascii="Arial" w:eastAsia="Arial" w:hAnsi="Arial" w:cs="Arial"/>
         </w:rPr>
       </w:pPr>
-      <w:r>
-        <w:rPr>
-          <w:rFonts w:ascii="Arial" w:eastAsia="Arial" w:hAnsi="Arial" w:cs="Arial"/>
-        </w:rPr>
-        <w:t>Administrador: Registrar y realizar cambios, entrada y salida de productos en el inventario.</w:t>
-      </w:r>
     </w:p>
     <w:p>
       <w:pPr>
@@ -4009,7 +3920,7 @@
         <w:rPr>
           <w:rFonts w:ascii="Arial" w:eastAsia="Arial" w:hAnsi="Arial" w:cs="Arial"/>
         </w:rPr>
-        <w:t>Administrador: Registrar las ventas diarias que se ejecuten, teniendo un control financiero.</w:t>
+        <w:t>Administrador: Registrar y realizar cambios, entrada y salida de productos en el inventario.</w:t>
       </w:r>
     </w:p>
     <w:p>
@@ -4021,11 +3932,46 @@
           <w:rFonts w:ascii="Arial" w:eastAsia="Arial" w:hAnsi="Arial" w:cs="Arial"/>
         </w:rPr>
       </w:pPr>
-      <w:r>
-        <w:rPr>
-          <w:rFonts w:ascii="Arial" w:eastAsia="Arial" w:hAnsi="Arial" w:cs="Arial"/>
-        </w:rPr>
-        <w:lastRenderedPageBreak/>
+    </w:p>
+    <w:p>
+      <w:pPr>
+        <w:spacing w:after="0" w:line="240" w:lineRule="auto"/>
+        <w:ind w:left="600"/>
+        <w:jc w:val="both"/>
+        <w:rPr>
+          <w:rFonts w:ascii="Arial" w:eastAsia="Arial" w:hAnsi="Arial" w:cs="Arial"/>
+        </w:rPr>
+      </w:pPr>
+      <w:r>
+        <w:rPr>
+          <w:rFonts w:ascii="Arial" w:eastAsia="Arial" w:hAnsi="Arial" w:cs="Arial"/>
+        </w:rPr>
+        <w:t>Administrador: Registrar las ventas diarias que se ejecuten, teniendo un control financiero.</w:t>
+      </w:r>
+    </w:p>
+    <w:p>
+      <w:pPr>
+        <w:spacing w:after="0" w:line="240" w:lineRule="auto"/>
+        <w:ind w:left="600"/>
+        <w:jc w:val="both"/>
+        <w:rPr>
+          <w:rFonts w:ascii="Arial" w:eastAsia="Arial" w:hAnsi="Arial" w:cs="Arial"/>
+        </w:rPr>
+      </w:pPr>
+    </w:p>
+    <w:p>
+      <w:pPr>
+        <w:spacing w:after="0" w:line="240" w:lineRule="auto"/>
+        <w:ind w:left="600"/>
+        <w:jc w:val="both"/>
+        <w:rPr>
+          <w:rFonts w:ascii="Arial" w:eastAsia="Arial" w:hAnsi="Arial" w:cs="Arial"/>
+        </w:rPr>
+      </w:pPr>
+      <w:r>
+        <w:rPr>
+          <w:rFonts w:ascii="Arial" w:eastAsia="Arial" w:hAnsi="Arial" w:cs="Arial"/>
+        </w:rPr>
         <w:t>Administrador: Generar la correspondiente factura de venta</w:t>
       </w:r>
     </w:p>
@@ -4062,6 +4008,7 @@
           <w:b/>
           <w:sz w:val="28"/>
         </w:rPr>
+        <w:lastRenderedPageBreak/>
         <w:t>Funcionalidad del producto</w:t>
       </w:r>
     </w:p>
@@ -4087,7 +4034,7 @@
           <v:rect id="rectole0000000001" o:spid="_x0000_i1026" style="width:315.75pt;height:220.5pt" o:ole="" o:preferrelative="t" stroked="f">
             <v:imagedata r:id="rId8" o:title=""/>
           </v:rect>
-          <o:OLEObject Type="Embed" ProgID="StaticMetafile" ShapeID="rectole0000000001" DrawAspect="Content" ObjectID="_1742716176" r:id="rId9"/>
+          <o:OLEObject Type="Embed" ProgID="StaticMetafile" ShapeID="rectole0000000001" DrawAspect="Content" ObjectID="_1742745257" r:id="rId9"/>
         </w:object>
       </w:r>
     </w:p>
@@ -4104,6 +4051,7 @@
       <w:pPr>
         <w:spacing w:after="0" w:line="240" w:lineRule="auto"/>
         <w:ind w:left="600"/>
+        <w:jc w:val="both"/>
         <w:rPr>
           <w:rFonts w:ascii="Arial" w:eastAsia="Arial" w:hAnsi="Arial" w:cs="Arial"/>
         </w:rPr>
@@ -4147,7 +4095,7 @@
           <v:rect id="rectole0000000002" o:spid="_x0000_i1027" style="width:269.25pt;height:207.75pt" o:ole="" o:preferrelative="t" stroked="f">
             <v:imagedata r:id="rId10" o:title=""/>
           </v:rect>
-          <o:OLEObject Type="Embed" ProgID="StaticMetafile" ShapeID="rectole0000000002" DrawAspect="Content" ObjectID="_1742716177" r:id="rId11"/>
+          <o:OLEObject Type="Embed" ProgID="StaticMetafile" ShapeID="rectole0000000002" DrawAspect="Content" ObjectID="_1742745258" r:id="rId11"/>
         </w:object>
       </w:r>
     </w:p>
@@ -4164,6 +4112,7 @@
       <w:pPr>
         <w:spacing w:after="0" w:line="240" w:lineRule="auto"/>
         <w:ind w:left="600"/>
+        <w:jc w:val="both"/>
         <w:rPr>
           <w:rFonts w:ascii="Arial" w:eastAsia="Arial" w:hAnsi="Arial" w:cs="Arial"/>
         </w:rPr>
@@ -4198,7 +4147,7 @@
           <v:rect id="rectole0000000003" o:spid="_x0000_i1028" style="width:297pt;height:191.25pt" o:ole="" o:preferrelative="t" stroked="f">
             <v:imagedata r:id="rId12" o:title=""/>
           </v:rect>
-          <o:OLEObject Type="Embed" ProgID="StaticMetafile" ShapeID="rectole0000000003" DrawAspect="Content" ObjectID="_1742716178" r:id="rId13"/>
+          <o:OLEObject Type="Embed" ProgID="StaticMetafile" ShapeID="rectole0000000003" DrawAspect="Content" ObjectID="_1742745259" r:id="rId13"/>
         </w:object>
       </w:r>
     </w:p>
@@ -4215,6 +4164,7 @@
       <w:pPr>
         <w:spacing w:after="0" w:line="240" w:lineRule="auto"/>
         <w:ind w:left="600"/>
+        <w:jc w:val="both"/>
         <w:rPr>
           <w:rFonts w:ascii="Arial" w:eastAsia="Arial" w:hAnsi="Arial" w:cs="Arial"/>
         </w:rPr>
@@ -4258,7 +4208,7 @@
           <v:rect id="rectole0000000004" o:spid="_x0000_i1029" style="width:260.25pt;height:230.25pt" o:ole="" o:preferrelative="t" stroked="f">
             <v:imagedata r:id="rId14" o:title=""/>
           </v:rect>
-          <o:OLEObject Type="Embed" ProgID="StaticMetafile" ShapeID="rectole0000000004" DrawAspect="Content" ObjectID="_1742716179" r:id="rId15"/>
+          <o:OLEObject Type="Embed" ProgID="StaticMetafile" ShapeID="rectole0000000004" DrawAspect="Content" ObjectID="_1742745260" r:id="rId15"/>
         </w:object>
       </w:r>
     </w:p>
@@ -4275,6 +4225,7 @@
       <w:pPr>
         <w:spacing w:after="0" w:line="240" w:lineRule="auto"/>
         <w:ind w:left="600"/>
+        <w:jc w:val="both"/>
         <w:rPr>
           <w:rFonts w:ascii="Arial" w:eastAsia="Arial" w:hAnsi="Arial" w:cs="Arial"/>
         </w:rPr>
@@ -4318,7 +4269,7 @@
           <v:rect id="rectole0000000005" o:spid="_x0000_i1030" style="width:247.5pt;height:197.25pt" o:ole="" o:preferrelative="t" stroked="f">
             <v:imagedata r:id="rId16" o:title=""/>
           </v:rect>
-          <o:OLEObject Type="Embed" ProgID="StaticMetafile" ShapeID="rectole0000000005" DrawAspect="Content" ObjectID="_1742716180" r:id="rId17"/>
+          <o:OLEObject Type="Embed" ProgID="StaticMetafile" ShapeID="rectole0000000005" DrawAspect="Content" ObjectID="_1742745261" r:id="rId17"/>
         </w:object>
       </w:r>
     </w:p>
@@ -4343,7 +4294,31 @@
         <w:rPr>
           <w:rFonts w:ascii="Arial" w:eastAsia="Arial" w:hAnsi="Arial" w:cs="Arial"/>
         </w:rPr>
-        <w:t>Este apartado permitirá al dueño de la empresa poder crear los perfiles necesarios para su personal, ver el listado de usuarios creado.</w:t>
+        <w:t>Este apartado permitirá al dueño de la empresa poder crear los perfiles necesarios para su personal</w:t>
+      </w:r>
+      <w:r>
+        <w:rPr>
+          <w:rFonts w:ascii="Arial" w:eastAsia="Arial" w:hAnsi="Arial" w:cs="Arial"/>
+        </w:rPr>
+        <w:t xml:space="preserve"> y</w:t>
+      </w:r>
+      <w:r>
+        <w:rPr>
+          <w:rFonts w:ascii="Arial" w:eastAsia="Arial" w:hAnsi="Arial" w:cs="Arial"/>
+        </w:rPr>
+        <w:t xml:space="preserve"> ver el listado de usuarios creado</w:t>
+      </w:r>
+      <w:r>
+        <w:rPr>
+          <w:rFonts w:ascii="Arial" w:eastAsia="Arial" w:hAnsi="Arial" w:cs="Arial"/>
+        </w:rPr>
+        <w:t>s</w:t>
+      </w:r>
+      <w:r>
+        <w:rPr>
+          <w:rFonts w:ascii="Arial" w:eastAsia="Arial" w:hAnsi="Arial" w:cs="Arial"/>
+        </w:rPr>
+        <w:t>.</w:t>
       </w:r>
     </w:p>
     <w:p>
@@ -4369,7 +4344,7 @@
           <v:rect id="rectole0000000006" o:spid="_x0000_i1031" style="width:256.5pt;height:265.5pt" o:ole="" o:preferrelative="t" stroked="f">
             <v:imagedata r:id="rId18" o:title=""/>
           </v:rect>
-          <o:OLEObject Type="Embed" ProgID="StaticMetafile" ShapeID="rectole0000000006" DrawAspect="Content" ObjectID="_1742716181" r:id="rId19"/>
+          <o:OLEObject Type="Embed" ProgID="StaticMetafile" ShapeID="rectole0000000006" DrawAspect="Content" ObjectID="_1742745262" r:id="rId19"/>
         </w:object>
       </w:r>
     </w:p>
@@ -4386,6 +4361,7 @@
       <w:pPr>
         <w:spacing w:after="0" w:line="240" w:lineRule="auto"/>
         <w:ind w:left="600"/>
+        <w:jc w:val="both"/>
         <w:rPr>
           <w:rFonts w:ascii="Arial" w:eastAsia="Arial" w:hAnsi="Arial" w:cs="Arial"/>
         </w:rPr>
@@ -4420,7 +4396,7 @@
           <v:rect id="rectole0000000007" o:spid="_x0000_i1032" style="width:315pt;height:235.5pt" o:ole="" o:preferrelative="t" stroked="f">
             <v:imagedata r:id="rId20" o:title=""/>
           </v:rect>
-          <o:OLEObject Type="Embed" ProgID="StaticMetafile" ShapeID="rectole0000000007" DrawAspect="Content" ObjectID="_1742716182" r:id="rId21"/>
+          <o:OLEObject Type="Embed" ProgID="StaticMetafile" ShapeID="rectole0000000007" DrawAspect="Content" ObjectID="_1742745263" r:id="rId21"/>
         </w:object>
       </w:r>
     </w:p>
@@ -4437,6 +4413,7 @@
       <w:pPr>
         <w:spacing w:after="0" w:line="240" w:lineRule="auto"/>
         <w:ind w:left="600"/>
+        <w:jc w:val="both"/>
         <w:rPr>
           <w:rFonts w:ascii="Arial" w:eastAsia="Arial" w:hAnsi="Arial" w:cs="Arial"/>
         </w:rPr>
@@ -4480,7 +4457,7 @@
           <v:rect id="rectole0000000008" o:spid="_x0000_i1033" style="width:289.5pt;height:203.25pt" o:ole="" o:preferrelative="t" stroked="f">
             <v:imagedata r:id="rId22" o:title=""/>
           </v:rect>
-          <o:OLEObject Type="Embed" ProgID="StaticMetafile" ShapeID="rectole0000000008" DrawAspect="Content" ObjectID="_1742716183" r:id="rId23"/>
+          <o:OLEObject Type="Embed" ProgID="StaticMetafile" ShapeID="rectole0000000008" DrawAspect="Content" ObjectID="_1742745264" r:id="rId23"/>
         </w:object>
       </w:r>
     </w:p>
@@ -4506,6 +4483,7 @@
       <w:pPr>
         <w:spacing w:after="0" w:line="240" w:lineRule="auto"/>
         <w:ind w:left="600"/>
+        <w:jc w:val="both"/>
         <w:rPr>
           <w:rFonts w:ascii="Arial" w:eastAsia="Arial" w:hAnsi="Arial" w:cs="Arial"/>
         </w:rPr>
@@ -4531,7 +4509,7 @@
           <v:rect id="rectole0000000009" o:spid="_x0000_i1034" style="width:375pt;height:301.5pt" o:ole="" o:preferrelative="t" stroked="f">
             <v:imagedata r:id="rId24" o:title=""/>
           </v:rect>
-          <o:OLEObject Type="Embed" ProgID="StaticMetafile" ShapeID="rectole0000000009" DrawAspect="Content" ObjectID="_1742716184" r:id="rId25"/>
+          <o:OLEObject Type="Embed" ProgID="StaticMetafile" ShapeID="rectole0000000009" DrawAspect="Content" ObjectID="_1742745265" r:id="rId25"/>
         </w:object>
       </w:r>
     </w:p>
@@ -4548,6 +4526,7 @@
       <w:pPr>
         <w:spacing w:after="0" w:line="240" w:lineRule="auto"/>
         <w:ind w:left="600"/>
+        <w:jc w:val="both"/>
         <w:rPr>
           <w:rFonts w:ascii="Arial" w:eastAsia="Arial" w:hAnsi="Arial" w:cs="Arial"/>
         </w:rPr>
@@ -4582,7 +4561,7 @@
           <v:rect id="rectole0000000010" o:spid="_x0000_i1035" style="width:316.5pt;height:223.5pt" o:ole="" o:preferrelative="t" stroked="f">
             <v:imagedata r:id="rId26" o:title=""/>
           </v:rect>
-          <o:OLEObject Type="Embed" ProgID="StaticMetafile" ShapeID="rectole0000000010" DrawAspect="Content" ObjectID="_1742716185" r:id="rId27"/>
+          <o:OLEObject Type="Embed" ProgID="StaticMetafile" ShapeID="rectole0000000010" DrawAspect="Content" ObjectID="_1742745266" r:id="rId27"/>
         </w:object>
       </w:r>
     </w:p>
@@ -4599,6 +4578,7 @@
       <w:pPr>
         <w:spacing w:after="0" w:line="240" w:lineRule="auto"/>
         <w:ind w:left="600"/>
+        <w:jc w:val="both"/>
         <w:rPr>
           <w:rFonts w:ascii="Arial" w:eastAsia="Arial" w:hAnsi="Arial" w:cs="Arial"/>
         </w:rPr>
@@ -4634,7 +4614,7 @@
           <v:rect id="rectole0000000011" o:spid="_x0000_i1036" style="width:363pt;height:290.25pt" o:ole="" o:preferrelative="t" stroked="f">
             <v:imagedata r:id="rId28" o:title=""/>
           </v:rect>
-          <o:OLEObject Type="Embed" ProgID="StaticMetafile" ShapeID="rectole0000000011" DrawAspect="Content" ObjectID="_1742716186" r:id="rId29"/>
+          <o:OLEObject Type="Embed" ProgID="StaticMetafile" ShapeID="rectole0000000011" DrawAspect="Content" ObjectID="_1742745267" r:id="rId29"/>
         </w:object>
       </w:r>
     </w:p>
@@ -4650,6 +4630,7 @@
     <w:p>
       <w:pPr>
         <w:spacing w:after="0" w:line="240" w:lineRule="auto"/>
+        <w:jc w:val="both"/>
         <w:rPr>
           <w:rFonts w:ascii="Arial" w:eastAsia="Arial" w:hAnsi="Arial" w:cs="Arial"/>
         </w:rPr>
@@ -4693,7 +4674,7 @@
           <v:rect id="rectole0000000012" o:spid="_x0000_i1037" style="width:371.25pt;height:269.25pt" o:ole="" o:preferrelative="t" stroked="f">
             <v:imagedata r:id="rId30" o:title=""/>
           </v:rect>
-          <o:OLEObject Type="Embed" ProgID="StaticMetafile" ShapeID="rectole0000000012" DrawAspect="Content" ObjectID="_1742716187" r:id="rId31"/>
+          <o:OLEObject Type="Embed" ProgID="StaticMetafile" ShapeID="rectole0000000012" DrawAspect="Content" ObjectID="_1742745268" r:id="rId31"/>
         </w:object>
       </w:r>
     </w:p>
@@ -4710,6 +4691,7 @@
       <w:pPr>
         <w:spacing w:after="0" w:line="240" w:lineRule="auto"/>
         <w:ind w:left="600"/>
+        <w:jc w:val="both"/>
         <w:rPr>
           <w:rFonts w:ascii="Arial" w:eastAsia="Arial" w:hAnsi="Arial" w:cs="Arial"/>
         </w:rPr>
@@ -4744,7 +4726,7 @@
           <v:rect id="rectole0000000013" o:spid="_x0000_i1038" style="width:378.75pt;height:270pt" o:ole="" o:preferrelative="t" stroked="f">
             <v:imagedata r:id="rId32" o:title=""/>
           </v:rect>
-          <o:OLEObject Type="Embed" ProgID="StaticMetafile" ShapeID="rectole0000000013" DrawAspect="Content" ObjectID="_1742716188" r:id="rId33"/>
+          <o:OLEObject Type="Embed" ProgID="StaticMetafile" ShapeID="rectole0000000013" DrawAspect="Content" ObjectID="_1742745269" r:id="rId33"/>
         </w:object>
       </w:r>
     </w:p>
@@ -4761,6 +4743,7 @@
       <w:pPr>
         <w:spacing w:after="0" w:line="240" w:lineRule="auto"/>
         <w:ind w:left="600"/>
+        <w:jc w:val="both"/>
         <w:rPr>
           <w:rFonts w:ascii="Arial" w:eastAsia="Arial" w:hAnsi="Arial" w:cs="Arial"/>
         </w:rPr>
@@ -4795,13 +4778,14 @@
           <v:rect id="rectole0000000014" o:spid="_x0000_i1039" style="width:364.5pt;height:257.25pt" o:ole="" o:preferrelative="t" stroked="f">
             <v:imagedata r:id="rId34" o:title=""/>
           </v:rect>
-          <o:OLEObject Type="Embed" ProgID="StaticMetafile" ShapeID="rectole0000000014" DrawAspect="Content" ObjectID="_1742716189" r:id="rId35"/>
+          <o:OLEObject Type="Embed" ProgID="StaticMetafile" ShapeID="rectole0000000014" DrawAspect="Content" ObjectID="_1742745270" r:id="rId35"/>
         </w:object>
       </w:r>
     </w:p>
     <w:p>
       <w:pPr>
         <w:spacing w:after="0" w:line="240" w:lineRule="auto"/>
+        <w:jc w:val="both"/>
         <w:rPr>
           <w:rFonts w:ascii="Arial" w:eastAsia="Arial" w:hAnsi="Arial" w:cs="Arial"/>
         </w:rPr>
@@ -4836,7 +4820,7 @@
           <v:rect id="rectole0000000015" o:spid="_x0000_i1040" style="width:270pt;height:273pt" o:ole="" o:preferrelative="t" stroked="f">
             <v:imagedata r:id="rId36" o:title=""/>
           </v:rect>
-          <o:OLEObject Type="Embed" ProgID="StaticMetafile" ShapeID="rectole0000000015" DrawAspect="Content" ObjectID="_1742716190" r:id="rId37"/>
+          <o:OLEObject Type="Embed" ProgID="StaticMetafile" ShapeID="rectole0000000015" DrawAspect="Content" ObjectID="_1742745271" r:id="rId37"/>
         </w:object>
       </w:r>
     </w:p>
@@ -4854,15 +4838,28 @@
       <w:pPr>
         <w:spacing w:after="0" w:line="240" w:lineRule="auto"/>
         <w:ind w:left="600"/>
-        <w:rPr>
-          <w:rFonts w:ascii="Arial" w:eastAsia="Arial" w:hAnsi="Arial" w:cs="Arial"/>
-        </w:rPr>
-      </w:pPr>
-      <w:r>
-        <w:rPr>
-          <w:rFonts w:ascii="Arial" w:eastAsia="Arial" w:hAnsi="Arial" w:cs="Arial"/>
-        </w:rPr>
-        <w:t>El sistema debe permitir al dueño seleccionar la venta o ventas asociadas a un cliente y visualizar la factura.</w:t>
+        <w:jc w:val="both"/>
+        <w:rPr>
+          <w:rFonts w:ascii="Arial" w:eastAsia="Arial" w:hAnsi="Arial" w:cs="Arial"/>
+        </w:rPr>
+      </w:pPr>
+      <w:r>
+        <w:rPr>
+          <w:rFonts w:ascii="Arial" w:eastAsia="Arial" w:hAnsi="Arial" w:cs="Arial"/>
+        </w:rPr>
+        <w:t xml:space="preserve">El sistema </w:t>
+      </w:r>
+      <w:r>
+        <w:rPr>
+          <w:rFonts w:ascii="Arial" w:eastAsia="Arial" w:hAnsi="Arial" w:cs="Arial"/>
+        </w:rPr>
+        <w:t>permitirá</w:t>
+      </w:r>
+      <w:r>
+        <w:rPr>
+          <w:rFonts w:ascii="Arial" w:eastAsia="Arial" w:hAnsi="Arial" w:cs="Arial"/>
+        </w:rPr>
+        <w:t xml:space="preserve"> al dueño seleccionar la venta o ventas asociadas a un cliente y visualizar la factura.</w:t>
       </w:r>
     </w:p>
     <w:p>
@@ -4888,7 +4885,7 @@
           <v:rect id="rectole0000000016" o:spid="_x0000_i1041" style="width:310.5pt;height:261pt" o:ole="" o:preferrelative="t" stroked="f">
             <v:imagedata r:id="rId38" o:title=""/>
           </v:rect>
-          <o:OLEObject Type="Embed" ProgID="StaticMetafile" ShapeID="rectole0000000016" DrawAspect="Content" ObjectID="_1742716191" r:id="rId39"/>
+          <o:OLEObject Type="Embed" ProgID="StaticMetafile" ShapeID="rectole0000000016" DrawAspect="Content" ObjectID="_1742745272" r:id="rId39"/>
         </w:object>
       </w:r>
     </w:p>
@@ -4911,6 +4908,7 @@
       <w:pPr>
         <w:spacing w:after="0" w:line="240" w:lineRule="auto"/>
         <w:ind w:left="600"/>
+        <w:jc w:val="both"/>
         <w:rPr>
           <w:rFonts w:ascii="Arial" w:eastAsia="Arial" w:hAnsi="Arial" w:cs="Arial"/>
         </w:rPr>
@@ -4945,7 +4943,7 @@
           <v:rect id="rectole0000000017" o:spid="_x0000_i1042" style="width:316.5pt;height:299.25pt" o:ole="" o:preferrelative="t" stroked="f">
             <v:imagedata r:id="rId40" o:title=""/>
           </v:rect>
-          <o:OLEObject Type="Embed" ProgID="StaticDib" ShapeID="rectole0000000017" DrawAspect="Content" ObjectID="_1742716192" r:id="rId41"/>
+          <o:OLEObject Type="Embed" ProgID="StaticDib" ShapeID="rectole0000000017" DrawAspect="Content" ObjectID="_1742745273" r:id="rId41"/>
         </w:object>
       </w:r>
     </w:p>
@@ -4972,6 +4970,7 @@
       <w:pPr>
         <w:spacing w:after="0" w:line="240" w:lineRule="auto"/>
         <w:ind w:left="600"/>
+        <w:jc w:val="both"/>
         <w:rPr>
           <w:rFonts w:ascii="Arial" w:eastAsia="Arial" w:hAnsi="Arial" w:cs="Arial"/>
         </w:rPr>
@@ -5007,60 +5006,9 @@
           <v:rect id="rectole0000000018" o:spid="_x0000_i1043" style="width:408pt;height:255.75pt" o:ole="" o:preferrelative="t" stroked="f">
             <v:imagedata r:id="rId42" o:title=""/>
           </v:rect>
-          <o:OLEObject Type="Embed" ProgID="StaticMetafile" ShapeID="rectole0000000018" DrawAspect="Content" ObjectID="_1742716193" r:id="rId43"/>
+          <o:OLEObject Type="Embed" ProgID="StaticMetafile" ShapeID="rectole0000000018" DrawAspect="Content" ObjectID="_1742745274" r:id="rId43"/>
         </w:object>
       </w:r>
-    </w:p>
-    <w:p>
-      <w:pPr>
-        <w:spacing w:after="0" w:line="240" w:lineRule="auto"/>
-        <w:ind w:left="600"/>
-        <w:rPr>
-          <w:rFonts w:ascii="Arial" w:eastAsia="Arial" w:hAnsi="Arial" w:cs="Arial"/>
-        </w:rPr>
-      </w:pPr>
-      <w:r>
-        <w:rPr>
-          <w:rFonts w:ascii="Arial" w:eastAsia="Arial" w:hAnsi="Arial" w:cs="Arial"/>
-        </w:rPr>
-        <w:t>El dueño podrá compartir el reporte de ventas por WhatsApp o correo; guardar e imprimir el mismo.</w:t>
-      </w:r>
-    </w:p>
-    <w:p>
-      <w:pPr>
-        <w:spacing w:after="0" w:line="240" w:lineRule="auto"/>
-        <w:ind w:left="600"/>
-        <w:rPr>
-          <w:rFonts w:ascii="Arial" w:eastAsia="Arial" w:hAnsi="Arial" w:cs="Arial"/>
-        </w:rPr>
-      </w:pPr>
-    </w:p>
-    <w:p>
-      <w:pPr>
-        <w:spacing w:after="0" w:line="240" w:lineRule="auto"/>
-        <w:ind w:left="600"/>
-        <w:rPr>
-          <w:rFonts w:ascii="Arial" w:eastAsia="Arial" w:hAnsi="Arial" w:cs="Arial"/>
-        </w:rPr>
-      </w:pPr>
-    </w:p>
-    <w:p>
-      <w:pPr>
-        <w:spacing w:after="0" w:line="240" w:lineRule="auto"/>
-        <w:ind w:left="600"/>
-        <w:rPr>
-          <w:rFonts w:ascii="Arial" w:eastAsia="Arial" w:hAnsi="Arial" w:cs="Arial"/>
-        </w:rPr>
-      </w:pPr>
-    </w:p>
-    <w:p>
-      <w:pPr>
-        <w:spacing w:after="0" w:line="240" w:lineRule="auto"/>
-        <w:ind w:left="600"/>
-        <w:rPr>
-          <w:rFonts w:ascii="Arial" w:eastAsia="Arial" w:hAnsi="Arial" w:cs="Arial"/>
-        </w:rPr>
-      </w:pPr>
     </w:p>
     <w:p>
       <w:pPr>
@@ -5069,16 +5017,50 @@
         <w:jc w:val="both"/>
         <w:rPr>
           <w:rFonts w:ascii="Arial" w:eastAsia="Arial" w:hAnsi="Arial" w:cs="Arial"/>
-          <w:shd w:val="clear" w:color="auto" w:fill="FFFF00"/>
-        </w:rPr>
-      </w:pPr>
-      <w:r>
-        <w:rPr>
-          <w:rFonts w:ascii="Arial" w:eastAsia="Arial" w:hAnsi="Arial" w:cs="Arial"/>
-          <w:shd w:val="clear" w:color="auto" w:fill="FFFF00"/>
-        </w:rPr>
-        <w:t>El aplicativo diseñado contará con diversas funcionalidades que permitirán el control total del inventario, el seguimiento del histórico de ventas diario y la realización de facturación de manera eficiente y organizada.</w:t>
-      </w:r>
+        </w:rPr>
+      </w:pPr>
+      <w:r>
+        <w:rPr>
+          <w:rFonts w:ascii="Arial" w:eastAsia="Arial" w:hAnsi="Arial" w:cs="Arial"/>
+        </w:rPr>
+        <w:t>El dueño podrá compartir el reporte de ventas por WhatsApp o correo; guardar e imprimir el mismo.</w:t>
+      </w:r>
+    </w:p>
+    <w:p>
+      <w:pPr>
+        <w:spacing w:after="0" w:line="240" w:lineRule="auto"/>
+        <w:ind w:left="600"/>
+        <w:rPr>
+          <w:rFonts w:ascii="Arial" w:eastAsia="Arial" w:hAnsi="Arial" w:cs="Arial"/>
+        </w:rPr>
+      </w:pPr>
+    </w:p>
+    <w:p>
+      <w:pPr>
+        <w:spacing w:after="0" w:line="240" w:lineRule="auto"/>
+        <w:ind w:left="600"/>
+        <w:rPr>
+          <w:rFonts w:ascii="Arial" w:eastAsia="Arial" w:hAnsi="Arial" w:cs="Arial"/>
+        </w:rPr>
+      </w:pPr>
+    </w:p>
+    <w:p>
+      <w:pPr>
+        <w:spacing w:after="0" w:line="240" w:lineRule="auto"/>
+        <w:ind w:left="600"/>
+        <w:rPr>
+          <w:rFonts w:ascii="Arial" w:eastAsia="Arial" w:hAnsi="Arial" w:cs="Arial"/>
+        </w:rPr>
+      </w:pPr>
+    </w:p>
+    <w:p>
+      <w:pPr>
+        <w:spacing w:after="0" w:line="240" w:lineRule="auto"/>
+        <w:ind w:left="600"/>
+        <w:rPr>
+          <w:rFonts w:ascii="Arial" w:eastAsia="Arial" w:hAnsi="Arial" w:cs="Arial"/>
+        </w:rPr>
+      </w:pPr>
     </w:p>
     <w:p>
       <w:pPr>
@@ -5090,6 +5072,13 @@
           <w:shd w:val="clear" w:color="auto" w:fill="FFFF00"/>
         </w:rPr>
       </w:pPr>
+      <w:r>
+        <w:rPr>
+          <w:rFonts w:ascii="Arial" w:eastAsia="Arial" w:hAnsi="Arial" w:cs="Arial"/>
+          <w:shd w:val="clear" w:color="auto" w:fill="FFFF00"/>
+        </w:rPr>
+        <w:t>El aplicativo diseñado contará con diversas funcionalidades que permitirán el control total del inventario, el seguimiento del histórico de ventas diario y la realización de facturación de manera eficiente y organizada.</w:t>
+      </w:r>
     </w:p>
     <w:p>
       <w:pPr>
@@ -5101,13 +5090,6 @@
           <w:shd w:val="clear" w:color="auto" w:fill="FFFF00"/>
         </w:rPr>
       </w:pPr>
-      <w:r>
-        <w:rPr>
-          <w:rFonts w:ascii="Arial" w:eastAsia="Arial" w:hAnsi="Arial" w:cs="Arial"/>
-          <w:shd w:val="clear" w:color="auto" w:fill="FFFF00"/>
-        </w:rPr>
-        <w:t>Gracias a la incorporación de estas herramientas, se podrá llevar un registro detallado y actualizado del inventario, lo que permitirá una gestión más eficiente y la identificación de escases de productos o el vencimiento de estos.</w:t>
-      </w:r>
     </w:p>
     <w:p>
       <w:pPr>
@@ -5119,6 +5101,13 @@
           <w:shd w:val="clear" w:color="auto" w:fill="FFFF00"/>
         </w:rPr>
       </w:pPr>
+      <w:r>
+        <w:rPr>
+          <w:rFonts w:ascii="Arial" w:eastAsia="Arial" w:hAnsi="Arial" w:cs="Arial"/>
+          <w:shd w:val="clear" w:color="auto" w:fill="FFFF00"/>
+        </w:rPr>
+        <w:t>Gracias a la incorporación de estas herramientas, se podrá llevar un registro detallado y actualizado del inventario, lo que permitirá una gestión más eficiente y la identificación de escases de productos o el vencimiento de estos.</w:t>
+      </w:r>
     </w:p>
     <w:p>
       <w:pPr>
@@ -5130,13 +5119,6 @@
           <w:shd w:val="clear" w:color="auto" w:fill="FFFF00"/>
         </w:rPr>
       </w:pPr>
-      <w:r>
-        <w:rPr>
-          <w:rFonts w:ascii="Arial" w:eastAsia="Arial" w:hAnsi="Arial" w:cs="Arial"/>
-          <w:shd w:val="clear" w:color="auto" w:fill="FFFF00"/>
-        </w:rPr>
-        <w:t>La funcionalidad del registro de ventas diarias facilitará el seguimiento y podrá analizar de manera precisa y fácil las ventas realizadas, lo cual permitirá tomar decisiones estratégicas y ajustar el inventario en consecuencia.</w:t>
-      </w:r>
     </w:p>
     <w:p>
       <w:pPr>
@@ -5148,6 +5130,13 @@
           <w:shd w:val="clear" w:color="auto" w:fill="FFFF00"/>
         </w:rPr>
       </w:pPr>
+      <w:r>
+        <w:rPr>
+          <w:rFonts w:ascii="Arial" w:eastAsia="Arial" w:hAnsi="Arial" w:cs="Arial"/>
+          <w:shd w:val="clear" w:color="auto" w:fill="FFFF00"/>
+        </w:rPr>
+        <w:t>La funcionalidad del registro de ventas diarias facilitará el seguimiento y podrá analizar de manera precisa y fácil las ventas realizadas, lo cual permitirá tomar decisiones estratégicas y ajustar el inventario en consecuencia.</w:t>
+      </w:r>
     </w:p>
     <w:p>
       <w:pPr>
@@ -5156,24 +5145,33 @@
         <w:jc w:val="both"/>
         <w:rPr>
           <w:rFonts w:ascii="Arial" w:eastAsia="Arial" w:hAnsi="Arial" w:cs="Arial"/>
-        </w:rPr>
-      </w:pPr>
-      <w:r>
-        <w:rPr>
-          <w:rFonts w:ascii="Arial" w:eastAsia="Arial" w:hAnsi="Arial" w:cs="Arial"/>
           <w:shd w:val="clear" w:color="auto" w:fill="FFFF00"/>
         </w:rPr>
+      </w:pPr>
+    </w:p>
+    <w:p>
+      <w:pPr>
+        <w:spacing w:after="0" w:line="240" w:lineRule="auto"/>
+        <w:ind w:left="600"/>
+        <w:jc w:val="both"/>
+        <w:rPr>
+          <w:rFonts w:ascii="Arial" w:eastAsia="Arial" w:hAnsi="Arial" w:cs="Arial"/>
+        </w:rPr>
+      </w:pPr>
+      <w:r>
+        <w:rPr>
+          <w:rFonts w:ascii="Arial" w:eastAsia="Arial" w:hAnsi="Arial" w:cs="Arial"/>
+          <w:shd w:val="clear" w:color="auto" w:fill="FFFF00"/>
+        </w:rPr>
         <w:t xml:space="preserve">La realización de facturas se hará siempre y cuando el cliente lo solicite, cada vez que se realice esta operación se hará un histórico de facturas que se podrá consultar, gracias a esta característica se pueden generar informes </w:t>
       </w:r>
-      <w:proofErr w:type="spellStart"/>
       <w:r>
         <w:rPr>
           <w:rFonts w:ascii="Arial" w:eastAsia="Arial" w:hAnsi="Arial" w:cs="Arial"/>
           <w:shd w:val="clear" w:color="auto" w:fill="FFFF00"/>
         </w:rPr>
-        <w:t>mas</w:t>
-      </w:r>
-      <w:proofErr w:type="spellEnd"/>
+        <w:t>más</w:t>
+      </w:r>
       <w:r>
         <w:rPr>
           <w:rFonts w:ascii="Arial" w:eastAsia="Arial" w:hAnsi="Arial" w:cs="Arial"/>
@@ -5875,6 +5873,7 @@
       <w:pPr>
         <w:spacing w:after="0" w:line="240" w:lineRule="auto"/>
         <w:ind w:left="600"/>
+        <w:jc w:val="both"/>
         <w:rPr>
           <w:rFonts w:ascii="Arial" w:eastAsia="Arial" w:hAnsi="Arial" w:cs="Arial"/>
         </w:rPr>
@@ -5915,6 +5914,7 @@
       <w:pPr>
         <w:spacing w:after="0" w:line="240" w:lineRule="auto"/>
         <w:ind w:left="600"/>
+        <w:jc w:val="both"/>
         <w:rPr>
           <w:rFonts w:ascii="Arial" w:eastAsia="Arial" w:hAnsi="Arial" w:cs="Arial"/>
         </w:rPr>
@@ -5924,6 +5924,7 @@
       <w:pPr>
         <w:spacing w:after="0" w:line="240" w:lineRule="auto"/>
         <w:ind w:left="600"/>
+        <w:jc w:val="both"/>
         <w:rPr>
           <w:rFonts w:ascii="Arial" w:eastAsia="Arial" w:hAnsi="Arial" w:cs="Arial"/>
         </w:rPr>
@@ -6041,6 +6042,7 @@
       <w:pPr>
         <w:spacing w:after="0" w:line="240" w:lineRule="auto"/>
         <w:ind w:left="600"/>
+        <w:jc w:val="both"/>
         <w:rPr>
           <w:rFonts w:ascii="Arial" w:eastAsia="Arial" w:hAnsi="Arial" w:cs="Arial"/>
         </w:rPr>
@@ -6126,6 +6128,7 @@
       <w:pPr>
         <w:spacing w:after="0" w:line="240" w:lineRule="auto"/>
         <w:ind w:left="600"/>
+        <w:jc w:val="both"/>
         <w:rPr>
           <w:rFonts w:ascii="Arial" w:eastAsia="Arial" w:hAnsi="Arial" w:cs="Arial"/>
         </w:rPr>
@@ -6308,6 +6311,7 @@
         </w:tabs>
         <w:spacing w:after="0" w:line="240" w:lineRule="auto"/>
         <w:ind w:left="1200"/>
+        <w:jc w:val="both"/>
         <w:rPr>
           <w:rFonts w:ascii="Arial" w:eastAsia="Arial" w:hAnsi="Arial" w:cs="Arial"/>
         </w:rPr>
@@ -6355,7 +6359,7 @@
           <w:noProof/>
         </w:rPr>
         <w:drawing>
-          <wp:inline distT="0" distB="0" distL="0" distR="0" wp14:anchorId="23E43AD7" wp14:editId="749FF819">
+          <wp:inline distT="0" distB="0" distL="0" distR="0" wp14:anchorId="23E43AD7" wp14:editId="2159C3F2">
             <wp:extent cx="3313216" cy="2208811"/>
             <wp:effectExtent l="0" t="0" r="0" b="0"/>
             <wp:docPr id="1" name="Imagen 1" descr="Interfaz de usuario gráfica&#10;&#10;Descripción generada automáticamente"/>
@@ -6384,7 +6388,7 @@
                   <pic:spPr>
                     <a:xfrm>
                       <a:off x="0" y="0"/>
-                      <a:ext cx="3322094" cy="2214730"/>
+                      <a:ext cx="3313216" cy="2208811"/>
                     </a:xfrm>
                     <a:prstGeom prst="rect">
                       <a:avLst/>
@@ -6404,6 +6408,7 @@
         </w:tabs>
         <w:spacing w:after="0" w:line="240" w:lineRule="auto"/>
         <w:ind w:left="1200"/>
+        <w:jc w:val="both"/>
         <w:rPr>
           <w:rFonts w:ascii="Arial" w:eastAsia="Arial" w:hAnsi="Arial" w:cs="Arial"/>
         </w:rPr>
@@ -6501,6 +6506,7 @@
       <w:pPr>
         <w:spacing w:after="0" w:line="240" w:lineRule="auto"/>
         <w:ind w:left="1200"/>
+        <w:jc w:val="both"/>
         <w:rPr>
           <w:rFonts w:ascii="Arial" w:eastAsia="Arial" w:hAnsi="Arial" w:cs="Arial"/>
         </w:rPr>
@@ -6530,6 +6536,7 @@
       <w:pPr>
         <w:spacing w:after="0" w:line="240" w:lineRule="auto"/>
         <w:ind w:left="1200"/>
+        <w:jc w:val="both"/>
         <w:rPr>
           <w:rFonts w:ascii="Arial" w:eastAsia="Arial" w:hAnsi="Arial" w:cs="Arial"/>
         </w:rPr>
@@ -6539,6 +6546,7 @@
       <w:pPr>
         <w:spacing w:after="0" w:line="240" w:lineRule="auto"/>
         <w:ind w:left="1200"/>
+        <w:jc w:val="both"/>
         <w:rPr>
           <w:rFonts w:ascii="Arial" w:eastAsia="Arial" w:hAnsi="Arial" w:cs="Arial"/>
         </w:rPr>
@@ -6566,6 +6574,7 @@
       <w:pPr>
         <w:spacing w:after="0" w:line="240" w:lineRule="auto"/>
         <w:ind w:left="1200"/>
+        <w:jc w:val="both"/>
         <w:rPr>
           <w:rFonts w:ascii="Arial" w:eastAsia="Arial" w:hAnsi="Arial" w:cs="Arial"/>
         </w:rPr>
@@ -6593,6 +6602,7 @@
       <w:pPr>
         <w:spacing w:after="0" w:line="240" w:lineRule="auto"/>
         <w:ind w:left="1200"/>
+        <w:jc w:val="both"/>
         <w:rPr>
           <w:rFonts w:ascii="Arial" w:eastAsia="Arial" w:hAnsi="Arial" w:cs="Arial"/>
         </w:rPr>
@@ -6602,6 +6612,7 @@
       <w:pPr>
         <w:spacing w:after="0" w:line="240" w:lineRule="auto"/>
         <w:ind w:left="1200"/>
+        <w:jc w:val="both"/>
         <w:rPr>
           <w:rFonts w:ascii="Arial" w:eastAsia="Arial" w:hAnsi="Arial" w:cs="Arial"/>
         </w:rPr>
@@ -6641,25 +6652,23 @@
           <w:rFonts w:ascii="Arial" w:eastAsia="Arial" w:hAnsi="Arial" w:cs="Arial"/>
         </w:rPr>
       </w:pPr>
-    </w:p>
-    <w:p>
-      <w:pPr>
-        <w:spacing w:after="0" w:line="240" w:lineRule="auto"/>
-        <w:ind w:left="1200"/>
-        <w:jc w:val="center"/>
-        <w:rPr>
-          <w:rFonts w:ascii="Arial" w:eastAsia="Arial" w:hAnsi="Arial" w:cs="Arial"/>
-        </w:rPr>
-      </w:pPr>
       <w:r>
         <w:rPr>
           <w:rFonts w:ascii="Arial" w:eastAsia="Arial" w:hAnsi="Arial" w:cs="Arial"/>
           <w:noProof/>
         </w:rPr>
         <w:drawing>
-          <wp:inline distT="0" distB="0" distL="0" distR="0" wp14:anchorId="782E7E6B" wp14:editId="03902A3B">
+          <wp:anchor distT="0" distB="0" distL="114300" distR="114300" simplePos="0" relativeHeight="251657728" behindDoc="0" locked="0" layoutInCell="1" allowOverlap="1" wp14:anchorId="782E7E6B" wp14:editId="6B508C08">
+            <wp:simplePos x="0" y="0"/>
+            <wp:positionH relativeFrom="column">
+              <wp:posOffset>0</wp:posOffset>
+            </wp:positionH>
+            <wp:positionV relativeFrom="paragraph">
+              <wp:posOffset>167640</wp:posOffset>
+            </wp:positionV>
             <wp:extent cx="5612130" cy="3741420"/>
             <wp:effectExtent l="0" t="0" r="0" b="0"/>
+            <wp:wrapSquare wrapText="bothSides"/>
             <wp:docPr id="2" name="Imagen 2" descr="Imagen que contiene Tabla&#10;&#10;Descripción generada automáticamente"/>
             <wp:cNvGraphicFramePr>
               <a:graphicFrameLocks xmlns:a="http://schemas.openxmlformats.org/drawingml/2006/main" noChangeAspect="1"/>
@@ -6695,7 +6704,7 @@
                 </pic:pic>
               </a:graphicData>
             </a:graphic>
-          </wp:inline>
+          </wp:anchor>
         </w:drawing>
       </w:r>
     </w:p>
@@ -6703,6 +6712,7 @@
       <w:pPr>
         <w:spacing w:after="0" w:line="240" w:lineRule="auto"/>
         <w:ind w:left="1200"/>
+        <w:jc w:val="center"/>
         <w:rPr>
           <w:rFonts w:ascii="Arial" w:eastAsia="Arial" w:hAnsi="Arial" w:cs="Arial"/>
         </w:rPr>
@@ -6716,10 +6726,21 @@
           <w:rFonts w:ascii="Arial" w:eastAsia="Arial" w:hAnsi="Arial" w:cs="Arial"/>
         </w:rPr>
       </w:pPr>
-      <w:r>
-        <w:rPr>
-          <w:rFonts w:ascii="Arial" w:eastAsia="Arial" w:hAnsi="Arial" w:cs="Arial"/>
-        </w:rPr>
+    </w:p>
+    <w:p>
+      <w:pPr>
+        <w:spacing w:after="0" w:line="240" w:lineRule="auto"/>
+        <w:ind w:left="1200"/>
+        <w:jc w:val="both"/>
+        <w:rPr>
+          <w:rFonts w:ascii="Arial" w:eastAsia="Arial" w:hAnsi="Arial" w:cs="Arial"/>
+        </w:rPr>
+      </w:pPr>
+      <w:r>
+        <w:rPr>
+          <w:rFonts w:ascii="Arial" w:eastAsia="Arial" w:hAnsi="Arial" w:cs="Arial"/>
+        </w:rPr>
+        <w:lastRenderedPageBreak/>
         <w:t xml:space="preserve">Adicionalmente habrá datos como numero de celular, correo, nombre, entre otros para la creación de usuarios y envió de información. </w:t>
       </w:r>
     </w:p>
@@ -6727,15 +6748,25 @@
       <w:pPr>
         <w:spacing w:after="0" w:line="240" w:lineRule="auto"/>
         <w:ind w:left="1200"/>
-        <w:rPr>
-          <w:rFonts w:ascii="Arial" w:eastAsia="Arial" w:hAnsi="Arial" w:cs="Arial"/>
-        </w:rPr>
-      </w:pPr>
-      <w:r>
-        <w:rPr>
-          <w:rFonts w:ascii="Arial" w:eastAsia="Arial" w:hAnsi="Arial" w:cs="Arial"/>
-        </w:rPr>
-        <w:lastRenderedPageBreak/>
+        <w:jc w:val="both"/>
+        <w:rPr>
+          <w:rFonts w:ascii="Arial" w:eastAsia="Arial" w:hAnsi="Arial" w:cs="Arial"/>
+        </w:rPr>
+      </w:pPr>
+    </w:p>
+    <w:p>
+      <w:pPr>
+        <w:spacing w:after="0" w:line="240" w:lineRule="auto"/>
+        <w:ind w:left="1200"/>
+        <w:jc w:val="both"/>
+        <w:rPr>
+          <w:rFonts w:ascii="Arial" w:eastAsia="Arial" w:hAnsi="Arial" w:cs="Arial"/>
+        </w:rPr>
+      </w:pPr>
+      <w:r>
+        <w:rPr>
+          <w:rFonts w:ascii="Arial" w:eastAsia="Arial" w:hAnsi="Arial" w:cs="Arial"/>
+        </w:rPr>
         <w:t>CPU en caso de que se utilice un computador de escritorio para el funcionamiento del sistema.</w:t>
       </w:r>
     </w:p>
@@ -6743,6 +6774,7 @@
       <w:pPr>
         <w:spacing w:after="0" w:line="240" w:lineRule="auto"/>
         <w:ind w:left="1200"/>
+        <w:jc w:val="both"/>
         <w:rPr>
           <w:rFonts w:ascii="Arial" w:eastAsia="Arial" w:hAnsi="Arial" w:cs="Arial"/>
         </w:rPr>
@@ -6752,6 +6784,7 @@
       <w:pPr>
         <w:spacing w:after="0" w:line="240" w:lineRule="auto"/>
         <w:ind w:left="1200"/>
+        <w:jc w:val="both"/>
         <w:rPr>
           <w:rFonts w:ascii="Arial" w:eastAsia="Arial" w:hAnsi="Arial" w:cs="Arial"/>
         </w:rPr>
@@ -6771,24 +6804,23 @@
           <w:rFonts w:ascii="Arial" w:eastAsia="Arial" w:hAnsi="Arial" w:cs="Arial"/>
         </w:rPr>
       </w:pPr>
-    </w:p>
-    <w:p>
-      <w:pPr>
-        <w:spacing w:after="0" w:line="240" w:lineRule="auto"/>
-        <w:ind w:left="1200"/>
-        <w:rPr>
-          <w:rFonts w:ascii="Arial" w:eastAsia="Arial" w:hAnsi="Arial" w:cs="Arial"/>
-        </w:rPr>
-      </w:pPr>
       <w:r>
         <w:rPr>
           <w:rFonts w:ascii="Arial" w:eastAsia="Arial" w:hAnsi="Arial" w:cs="Arial"/>
           <w:noProof/>
         </w:rPr>
         <w:drawing>
-          <wp:inline distT="0" distB="0" distL="0" distR="0" wp14:anchorId="59FF248F" wp14:editId="39011775">
+          <wp:anchor distT="0" distB="0" distL="114300" distR="114300" simplePos="0" relativeHeight="251656704" behindDoc="0" locked="0" layoutInCell="1" allowOverlap="1" wp14:anchorId="59FF248F" wp14:editId="5C32E727">
+            <wp:simplePos x="0" y="0"/>
+            <wp:positionH relativeFrom="column">
+              <wp:posOffset>-12065</wp:posOffset>
+            </wp:positionH>
+            <wp:positionV relativeFrom="paragraph">
+              <wp:posOffset>184785</wp:posOffset>
+            </wp:positionV>
             <wp:extent cx="5612130" cy="3741420"/>
             <wp:effectExtent l="0" t="0" r="0" b="0"/>
+            <wp:wrapSquare wrapText="bothSides"/>
             <wp:docPr id="3" name="Imagen 3" descr="Interfaz de usuario gráfica, Aplicación&#10;&#10;Descripción generada automáticamente"/>
             <wp:cNvGraphicFramePr>
               <a:graphicFrameLocks xmlns:a="http://schemas.openxmlformats.org/drawingml/2006/main" noChangeAspect="1"/>
@@ -6824,7 +6856,7 @@
                 </pic:pic>
               </a:graphicData>
             </a:graphic>
-          </wp:inline>
+          </wp:anchor>
         </w:drawing>
       </w:r>
     </w:p>
@@ -6832,6 +6864,7 @@
       <w:pPr>
         <w:spacing w:after="0" w:line="240" w:lineRule="auto"/>
         <w:ind w:left="1200"/>
+        <w:jc w:val="center"/>
         <w:rPr>
           <w:rFonts w:ascii="Arial" w:eastAsia="Arial" w:hAnsi="Arial" w:cs="Arial"/>
         </w:rPr>
@@ -6845,6 +6878,16 @@
           <w:rFonts w:ascii="Arial" w:eastAsia="Arial" w:hAnsi="Arial" w:cs="Arial"/>
         </w:rPr>
       </w:pPr>
+    </w:p>
+    <w:p>
+      <w:pPr>
+        <w:spacing w:after="0" w:line="240" w:lineRule="auto"/>
+        <w:ind w:left="1200"/>
+        <w:jc w:val="both"/>
+        <w:rPr>
+          <w:rFonts w:ascii="Arial" w:eastAsia="Arial" w:hAnsi="Arial" w:cs="Arial"/>
+        </w:rPr>
+      </w:pPr>
       <w:r>
         <w:rPr>
           <w:rFonts w:ascii="Arial" w:eastAsia="Arial" w:hAnsi="Arial" w:cs="Arial"/>
@@ -6874,6 +6917,7 @@
       <w:pPr>
         <w:spacing w:after="0" w:line="240" w:lineRule="auto"/>
         <w:ind w:left="1200"/>
+        <w:jc w:val="both"/>
         <w:rPr>
           <w:rFonts w:ascii="Arial" w:eastAsia="Arial" w:hAnsi="Arial" w:cs="Arial"/>
         </w:rPr>
@@ -6883,6 +6927,7 @@
       <w:pPr>
         <w:spacing w:after="0" w:line="240" w:lineRule="auto"/>
         <w:ind w:left="1200"/>
+        <w:jc w:val="both"/>
         <w:rPr>
           <w:rFonts w:ascii="Arial" w:eastAsia="Arial" w:hAnsi="Arial" w:cs="Arial"/>
           <w:i/>
@@ -6961,6 +7006,7 @@
         </w:tabs>
         <w:spacing w:before="240" w:after="60" w:line="240" w:lineRule="auto"/>
         <w:ind w:left="1200"/>
+        <w:jc w:val="both"/>
         <w:rPr>
           <w:rFonts w:ascii="Arial" w:eastAsia="Arial" w:hAnsi="Arial" w:cs="Arial"/>
           <w:b/>
@@ -7050,6 +7096,7 @@
           <w:i/>
           <w:color w:val="0000FF"/>
         </w:rPr>
+        <w:lastRenderedPageBreak/>
         <w:t>Para cada producto de software debe especificarse lo siguiente:</w:t>
       </w:r>
     </w:p>
@@ -7155,7 +7202,6 @@
           <w:b/>
           <w:sz w:val="26"/>
         </w:rPr>
-        <w:lastRenderedPageBreak/>
         <w:t>Interfaces de comunicación</w:t>
       </w:r>
     </w:p>
@@ -7167,6 +7213,7 @@
         </w:tabs>
         <w:spacing w:before="240" w:after="60" w:line="240" w:lineRule="auto"/>
         <w:ind w:firstLine="1200"/>
+        <w:jc w:val="both"/>
         <w:rPr>
           <w:rFonts w:ascii="Arial" w:eastAsia="Arial" w:hAnsi="Arial" w:cs="Arial"/>
           <w:b/>
@@ -9867,6 +9914,7 @@
               <w:rPr>
                 <w:rFonts w:ascii="Arial" w:eastAsia="Arial" w:hAnsi="Arial" w:cs="Arial"/>
               </w:rPr>
+              <w:lastRenderedPageBreak/>
               <w:t>RF14</w:t>
             </w:r>
           </w:p>
@@ -10527,7 +10575,6 @@
               <w:rPr>
                 <w:rFonts w:ascii="Arial" w:eastAsia="Arial" w:hAnsi="Arial" w:cs="Arial"/>
               </w:rPr>
-              <w:lastRenderedPageBreak/>
               <w:t>RF18</w:t>
             </w:r>
           </w:p>
@@ -12798,7 +12845,16 @@
           <w:i/>
           <w:color w:val="0000FF"/>
         </w:rPr>
-        <w:t>Especificación de los requisitos relacionados con la carga que se espera tenga que soportar el sistema. Por ejemplo, el número de terminales, el número esperado de usuarios simultáneamente conectados, número de transacciones por segundo que deberá soportar el sistema, etc.</w:t>
+        <w:t xml:space="preserve">Especificación de los requisitos relacionados con la carga que se espera tenga que soportar el sistema. Por ejemplo, el número de terminales, el </w:t>
+      </w:r>
+      <w:r>
+        <w:rPr>
+          <w:rFonts w:ascii="Arial" w:eastAsia="Arial" w:hAnsi="Arial" w:cs="Arial"/>
+          <w:i/>
+          <w:color w:val="0000FF"/>
+        </w:rPr>
+        <w:lastRenderedPageBreak/>
+        <w:t>número esperado de usuarios simultáneamente conectados, número de transacciones por segundo que deberá soportar el sistema, etc.</w:t>
       </w:r>
     </w:p>
     <w:p>
@@ -12817,7 +12873,6 @@
           <w:i/>
           <w:color w:val="0000FF"/>
         </w:rPr>
-        <w:lastRenderedPageBreak/>
         <w:t>Todos estos requisitos deben ser mesurables. Por ejemplo, indicando “el 95% de las transacciones deben realizarse en menos de 1 segundo”, en lugar de “los operadores no deben esperar a que se complete la transacción”.</w:t>
       </w:r>
     </w:p>
@@ -12825,6 +12880,7 @@
       <w:pPr>
         <w:spacing w:after="0" w:line="240" w:lineRule="auto"/>
         <w:ind w:left="1200"/>
+        <w:jc w:val="both"/>
         <w:rPr>
           <w:rFonts w:ascii="Arial" w:eastAsia="Arial" w:hAnsi="Arial" w:cs="Arial"/>
         </w:rPr>
@@ -12840,6 +12896,7 @@
       <w:pPr>
         <w:spacing w:after="0" w:line="240" w:lineRule="auto"/>
         <w:ind w:left="1200"/>
+        <w:jc w:val="both"/>
         <w:rPr>
           <w:rFonts w:ascii="Arial" w:eastAsia="Arial" w:hAnsi="Arial" w:cs="Arial"/>
         </w:rPr>
@@ -12849,6 +12906,7 @@
       <w:pPr>
         <w:spacing w:after="0" w:line="240" w:lineRule="auto"/>
         <w:ind w:left="1200"/>
+        <w:jc w:val="both"/>
         <w:rPr>
           <w:rFonts w:ascii="Arial" w:eastAsia="Arial" w:hAnsi="Arial" w:cs="Arial"/>
         </w:rPr>
@@ -12876,6 +12934,7 @@
       <w:pPr>
         <w:spacing w:after="0" w:line="240" w:lineRule="auto"/>
         <w:ind w:left="1200"/>
+        <w:jc w:val="both"/>
         <w:rPr>
           <w:rFonts w:ascii="Arial" w:eastAsia="Arial" w:hAnsi="Arial" w:cs="Arial"/>
           <w:i/>
@@ -12887,6 +12946,7 @@
       <w:pPr>
         <w:spacing w:after="0" w:line="240" w:lineRule="auto"/>
         <w:ind w:left="1200"/>
+        <w:jc w:val="both"/>
         <w:rPr>
           <w:rFonts w:ascii="Arial" w:eastAsia="Arial" w:hAnsi="Arial" w:cs="Arial"/>
         </w:rPr>
@@ -12902,6 +12962,7 @@
       <w:pPr>
         <w:spacing w:after="0" w:line="240" w:lineRule="auto"/>
         <w:ind w:left="1200"/>
+        <w:jc w:val="both"/>
         <w:rPr>
           <w:rFonts w:ascii="Arial" w:eastAsia="Arial" w:hAnsi="Arial" w:cs="Arial"/>
           <w:i/>
@@ -12913,6 +12974,7 @@
       <w:pPr>
         <w:spacing w:after="0" w:line="240" w:lineRule="auto"/>
         <w:ind w:left="1200"/>
+        <w:jc w:val="both"/>
         <w:rPr>
           <w:rFonts w:ascii="Arial" w:eastAsia="Arial" w:hAnsi="Arial" w:cs="Arial"/>
         </w:rPr>
@@ -13124,16 +13186,6 @@
           <w:shd w:val="clear" w:color="auto" w:fill="F6F6F6"/>
         </w:rPr>
         <w:tab/>
-      </w:r>
-      <w:r>
-        <w:rPr>
-          <w:rStyle w:val="Textoennegrita"/>
-          <w:rFonts w:ascii="Lato" w:hAnsi="Lato"/>
-          <w:b w:val="0"/>
-          <w:bCs w:val="0"/>
-          <w:color w:val="606164"/>
-          <w:shd w:val="clear" w:color="auto" w:fill="F6F6F6"/>
-        </w:rPr>
         <w:t>Responsabilidad</w:t>
       </w:r>
     </w:p>
@@ -13420,6 +13472,7 @@
           <w:i/>
           <w:color w:val="0000FF"/>
         </w:rPr>
+        <w:lastRenderedPageBreak/>
         <w:t>Comprobaciones de integridad de información crítica.</w:t>
       </w:r>
     </w:p>
@@ -13538,6 +13591,7 @@
       <w:pPr>
         <w:spacing w:after="0" w:line="240" w:lineRule="auto"/>
         <w:ind w:left="1200"/>
+        <w:jc w:val="both"/>
         <w:rPr>
           <w:rFonts w:ascii="Arial" w:hAnsi="Arial" w:cs="Arial"/>
         </w:rPr>
@@ -13546,70 +13600,69 @@
         <w:rPr>
           <w:rFonts w:ascii="Arial" w:hAnsi="Arial" w:cs="Arial"/>
         </w:rPr>
-        <w:t>Madurez:</w:t>
-      </w:r>
-      <w:r>
+        <w:t>Madurez: Tras 3 años de lanzado el sistema se hará soporte al mismo utilizando nuevas versiones de las herramientas utilizadas (si tienen).</w:t>
+      </w:r>
+    </w:p>
+    <w:p>
+      <w:pPr>
+        <w:spacing w:after="0" w:line="240" w:lineRule="auto"/>
+        <w:ind w:left="1200"/>
+        <w:jc w:val="both"/>
         <w:rPr>
           <w:rFonts w:ascii="Arial" w:hAnsi="Arial" w:cs="Arial"/>
         </w:rPr>
-        <w:t xml:space="preserve"> Tras 3 años de lanzado el sistema se hará soporte al mismo utilizando nuevas versiones de las herramientas utilizadas (si tienen).</w:t>
+      </w:pPr>
+      <w:r>
+        <w:rPr>
+          <w:rFonts w:ascii="Arial" w:hAnsi="Arial" w:cs="Arial"/>
+        </w:rPr>
+        <w:t>S</w:t>
+      </w:r>
+      <w:r>
+        <w:rPr>
+          <w:rFonts w:ascii="Arial" w:hAnsi="Arial" w:cs="Arial"/>
+        </w:rPr>
+        <w:t xml:space="preserve">e enfoca inicialmente a la utilización de componentes base o herramientas </w:t>
       </w:r>
     </w:p>
     <w:p>
       <w:pPr>
         <w:spacing w:after="0" w:line="240" w:lineRule="auto"/>
         <w:ind w:left="1200"/>
+        <w:jc w:val="both"/>
         <w:rPr>
           <w:rFonts w:ascii="Arial" w:hAnsi="Arial" w:cs="Arial"/>
         </w:rPr>
       </w:pPr>
-      <w:r>
+    </w:p>
+    <w:p>
+      <w:pPr>
+        <w:spacing w:after="0" w:line="240" w:lineRule="auto"/>
+        <w:ind w:left="1200"/>
+        <w:jc w:val="both"/>
         <w:rPr>
           <w:rFonts w:ascii="Arial" w:hAnsi="Arial" w:cs="Arial"/>
         </w:rPr>
-        <w:t xml:space="preserve"> se enfoca inicialmente a la utilización de componentes base o herramientas </w:t>
+      </w:pPr>
+      <w:r>
+        <w:rPr>
+          <w:rFonts w:ascii="Arial" w:hAnsi="Arial" w:cs="Arial"/>
+        </w:rPr>
+        <w:t>Tolerancia a fallos: el sistema deberá mantener el nivel especificado de rendimiento en casos de fallos del software.</w:t>
       </w:r>
     </w:p>
     <w:p>
       <w:pPr>
         <w:spacing w:after="0" w:line="240" w:lineRule="auto"/>
         <w:ind w:left="1200"/>
-        <w:rPr>
-          <w:rFonts w:ascii="Arial" w:hAnsi="Arial" w:cs="Arial"/>
-        </w:rPr>
+        <w:jc w:val="both"/>
       </w:pPr>
     </w:p>
     <w:p>
       <w:pPr>
         <w:spacing w:after="0" w:line="240" w:lineRule="auto"/>
         <w:ind w:left="1200"/>
-        <w:rPr>
-          <w:rFonts w:ascii="Arial" w:hAnsi="Arial" w:cs="Arial"/>
-        </w:rPr>
-      </w:pPr>
-      <w:r>
-        <w:rPr>
-          <w:rFonts w:ascii="Arial" w:hAnsi="Arial" w:cs="Arial"/>
-        </w:rPr>
-        <w:t>Tolerancia a fallos: el sistema deberá mantener el nivel especificado de rendimiento en casos de fallos del software</w:t>
-      </w:r>
-      <w:r>
-        <w:rPr>
-          <w:rFonts w:ascii="Arial" w:hAnsi="Arial" w:cs="Arial"/>
-        </w:rPr>
-        <w:t>.</w:t>
-      </w:r>
-    </w:p>
-    <w:p>
-      <w:pPr>
-        <w:spacing w:after="0" w:line="240" w:lineRule="auto"/>
-        <w:ind w:left="1200"/>
-      </w:pPr>
-    </w:p>
-    <w:p>
-      <w:pPr>
-        <w:spacing w:after="0" w:line="240" w:lineRule="auto"/>
-        <w:ind w:left="1200"/>
+        <w:jc w:val="both"/>
         <w:rPr>
           <w:rFonts w:ascii="Arial" w:hAnsi="Arial" w:cs="Arial"/>
         </w:rPr>
@@ -13718,6 +13771,7 @@
       <w:pPr>
         <w:spacing w:after="0" w:line="240" w:lineRule="auto"/>
         <w:ind w:left="1200"/>
+        <w:jc w:val="both"/>
         <w:rPr>
           <w:rFonts w:ascii="Arial" w:hAnsi="Arial" w:cs="Arial"/>
         </w:rPr>
@@ -13726,13 +13780,7 @@
         <w:rPr>
           <w:rFonts w:ascii="Arial" w:hAnsi="Arial" w:cs="Arial"/>
         </w:rPr>
-        <w:t xml:space="preserve">Disponibilidad: Tendrá una disponibilidad de 24 horas al día, es decir </w:t>
-      </w:r>
-      <w:r>
-        <w:rPr>
-          <w:rFonts w:ascii="Arial" w:hAnsi="Arial" w:cs="Arial"/>
-        </w:rPr>
-        <w:t>un</w:t>
+        <w:t>Disponibilidad: Tendrá una disponibilidad de 24 horas al día, es decir un</w:t>
       </w:r>
       <w:r>
         <w:rPr>
@@ -13891,6 +13939,7 @@
       <w:pPr>
         <w:spacing w:after="0" w:line="240" w:lineRule="auto"/>
         <w:ind w:left="1200"/>
+        <w:jc w:val="both"/>
         <w:rPr>
           <w:rFonts w:ascii="Arial" w:hAnsi="Arial" w:cs="Arial"/>
         </w:rPr>
@@ -13912,6 +13961,7 @@
       <w:pPr>
         <w:spacing w:after="0" w:line="240" w:lineRule="auto"/>
         <w:ind w:left="1200"/>
+        <w:jc w:val="both"/>
         <w:rPr>
           <w:rFonts w:ascii="Arial" w:hAnsi="Arial" w:cs="Arial"/>
         </w:rPr>
@@ -13921,6 +13971,7 @@
       <w:pPr>
         <w:spacing w:after="0" w:line="240" w:lineRule="auto"/>
         <w:ind w:left="1200"/>
+        <w:jc w:val="both"/>
         <w:rPr>
           <w:rFonts w:ascii="Arial" w:hAnsi="Arial" w:cs="Arial"/>
         </w:rPr>
@@ -13950,6 +14001,7 @@
       <w:pPr>
         <w:spacing w:after="0" w:line="240" w:lineRule="auto"/>
         <w:ind w:left="1200"/>
+        <w:jc w:val="both"/>
         <w:rPr>
           <w:rFonts w:ascii="Arial" w:hAnsi="Arial" w:cs="Arial"/>
         </w:rPr>
@@ -13959,6 +14011,7 @@
       <w:pPr>
         <w:spacing w:after="0" w:line="240" w:lineRule="auto"/>
         <w:ind w:left="1200"/>
+        <w:jc w:val="both"/>
         <w:rPr>
           <w:rFonts w:ascii="Arial" w:hAnsi="Arial" w:cs="Arial"/>
         </w:rPr>
@@ -13983,6 +14036,7 @@
       <w:pPr>
         <w:spacing w:after="0" w:line="240" w:lineRule="auto"/>
         <w:ind w:left="1200"/>
+        <w:jc w:val="both"/>
         <w:rPr>
           <w:rFonts w:ascii="Arial" w:hAnsi="Arial" w:cs="Arial"/>
         </w:rPr>
@@ -13991,14 +14045,8 @@
         <w:rPr>
           <w:rFonts w:ascii="Arial" w:hAnsi="Arial" w:cs="Arial"/>
         </w:rPr>
-        <w:t xml:space="preserve">Adicionalmente tendrá un manual de usuario para su entendimiento, sin embargo, es de aclarar que los cambios se podrán realizar solo por </w:t>
-      </w:r>
-      <w:r>
-        <w:rPr>
-          <w:rFonts w:ascii="Arial" w:hAnsi="Arial" w:cs="Arial"/>
-        </w:rPr>
         <w:lastRenderedPageBreak/>
-        <w:t xml:space="preserve">desarrolladores, no necesariamente el profesional que desarrollo el </w:t>
+        <w:t xml:space="preserve">Adicionalmente tendrá un manual de usuario para su entendimiento, sin embargo, es de aclarar que los cambios se podrán realizar solo por desarrolladores, no necesariamente el profesional que desarrollo el </w:t>
       </w:r>
       <w:r>
         <w:rPr>
@@ -14279,7 +14327,7 @@
 </file>
 
 <file path=word/numbering.xml><?xml version="1.0" encoding="utf-8"?>
-<w:numbering xmlns:wpc="http://schemas.microsoft.com/office/word/2010/wordprocessingCanvas" xmlns:cx="http://schemas.microsoft.com/office/drawing/2014/chartex" xmlns:cx1="http://schemas.microsoft.com/office/drawing/2015/9/8/chartex" xmlns:cx2="http://schemas.microsoft.com/office/drawing/2015/10/21/chartex" xmlns:cx3="http://schemas.microsoft.com/office/drawing/2016/5/9/chartex" xmlns:cx4="http://schemas.microsoft.com/office/drawing/2016/5/10/chartex" xmlns:cx5="http://schemas.microsoft.com/office/drawing/2016/5/11/chartex" xmlns:cx6="http://schemas.microsoft.com/office/drawing/2016/5/12/chartex" xmlns:cx7="http://schemas.microsoft.com/office/drawing/2016/5/13/chartex" xmlns:cx8="http://schemas.microsoft.com/office/drawing/2016/5/14/chartex" xmlns:mc="http://schemas.openxmlformats.org/markup-compatibility/2006" xmlns:aink="http://schemas.microsoft.com/office/drawing/2016/ink" xmlns:am3d="http://schemas.microsoft.com/office/drawing/2017/model3d" xmlns:o="urn:schemas-microsoft-com:office:office" xmlns:oel="http://schemas.microsoft.com/office/2019/extlst" xmlns:r="http://schemas.openxmlformats.org/officeDocument/2006/relationships" xmlns:m="http://schemas.openxmlformats.org/officeDocument/2006/math" xmlns:v="urn:schemas-microsoft-com:vml" xmlns:wp14="http://schemas.microsoft.com/office/word/2010/wordprocessingDrawing" xmlns:wp="http://schemas.openxmlformats.org/drawingml/2006/wordprocessingDrawing" xmlns:w10="urn:schemas-microsoft-com:office:word" xmlns:w="http://schemas.openxmlformats.org/wordprocessingml/2006/main" xmlns:w14="http://schemas.microsoft.com/office/word/2010/wordml" xmlns:w15="http://schemas.microsoft.com/office/word/2012/wordml" xmlns:w16cex="http://schemas.microsoft.com/office/word/2018/wordml/cex" xmlns:w16cid="http://schemas.microsoft.com/office/word/2016/wordml/cid" xmlns:w16="http://schemas.microsoft.com/office/word/2018/wordml" xmlns:w16sdtdh="http://schemas.microsoft.com/office/word/2020/wordml/sdtdatahash" xmlns:w16se="http://schemas.microsoft.com/office/word/2015/wordml/symex" xmlns:wpg="http://schemas.microsoft.com/office/word/2010/wordprocessingGroup" xmlns:wpi="http://schemas.microsoft.com/office/word/2010/wordprocessingInk" xmlns:wne="http://schemas.microsoft.com/office/word/2006/wordml" xmlns:wps="http://schemas.microsoft.com/office/word/2010/wordprocessingShape" mc:Ignorable="w14 w15 w16se w16cid w16 w16cex w16sdtdh wp14">
+<w:numbering xmlns:wpc="http://schemas.microsoft.com/office/word/2010/wordprocessingCanvas" xmlns:cx="http://schemas.microsoft.com/office/drawing/2014/chartex" xmlns:cx1="http://schemas.microsoft.com/office/drawing/2015/9/8/chartex" xmlns:cx2="http://schemas.microsoft.com/office/drawing/2015/10/21/chartex" xmlns:cx3="http://schemas.microsoft.com/office/drawing/2016/5/9/chartex" xmlns:cx4="http://schemas.microsoft.com/office/drawing/2016/5/10/chartex" xmlns:cx5="http://schemas.microsoft.com/office/drawing/2016/5/11/chartex" xmlns:cx6="http://schemas.microsoft.com/office/drawing/2016/5/12/chartex" xmlns:cx7="http://schemas.microsoft.com/office/drawing/2016/5/13/chartex" xmlns:cx8="http://schemas.microsoft.com/office/drawing/2016/5/14/chartex" xmlns:mc="http://schemas.openxmlformats.org/markup-compatibility/2006" xmlns:aink="http://schemas.microsoft.com/office/drawing/2016/ink" xmlns:am3d="http://schemas.microsoft.com/office/drawing/2017/model3d" xmlns:o="urn:schemas-microsoft-com:office:office" xmlns:oel="http://schemas.microsoft.com/office/2019/extlst" xmlns:r="http://schemas.openxmlformats.org/officeDocument/2006/relationships" xmlns:m="http://schemas.openxmlformats.org/officeDocument/2006/math" xmlns:v="urn:schemas-microsoft-com:vml" xmlns:wp14="http://schemas.microsoft.com/office/word/2010/wordprocessingDrawing" xmlns:wp="http://schemas.openxmlformats.org/drawingml/2006/wordprocessingDrawing" xmlns:w10="urn:schemas-microsoft-com:office:word" xmlns:w="http://schemas.openxmlformats.org/wordprocessingml/2006/main" xmlns:w14="http://schemas.microsoft.com/office/word/2010/wordml" xmlns:w15="http://schemas.microsoft.com/office/word/2012/wordml" xmlns:w16cex="http://schemas.microsoft.com/office/word/2018/wordml/cex" xmlns:w16cid="http://schemas.microsoft.com/office/word/2016/wordml/cid" xmlns:w16="http://schemas.microsoft.com/office/word/2018/wordml" xmlns:w16du="http://schemas.microsoft.com/office/word/2023/wordml/word16du" xmlns:w16sdtdh="http://schemas.microsoft.com/office/word/2020/wordml/sdtdatahash" xmlns:w16se="http://schemas.microsoft.com/office/word/2015/wordml/symex" xmlns:wpg="http://schemas.microsoft.com/office/word/2010/wordprocessingGroup" xmlns:wpi="http://schemas.microsoft.com/office/word/2010/wordprocessingInk" xmlns:wne="http://schemas.microsoft.com/office/word/2006/wordml" xmlns:wps="http://schemas.microsoft.com/office/word/2010/wordprocessingShape" mc:Ignorable="w14 w15 w16se w16cid w16 w16cex w16sdtdh wp14">
   <w:abstractNum w:abstractNumId="0" w15:restartNumberingAfterBreak="0">
     <w:nsid w:val="01030861"/>
     <w:multiLevelType w:val="multilevel"/>

</xml_diff>